<commit_message>
Added time to the report
</commit_message>
<xml_diff>
--- a/TeamReport.docx
+++ b/TeamReport.docx
@@ -529,8 +529,26 @@
       <w:r>
         <w:t>Build automation</w:t>
       </w:r>
+    </w:p>
+    <w:p>
+      <w:pPr>
+        <w:pStyle w:val="ListParagraph"/>
+        <w:numPr>
+          <w:ilvl w:val="0"/>
+          <w:numId w:val="4"/>
+        </w:numPr>
+        <w:rPr>
+          <w:b/>
+        </w:rPr>
+      </w:pPr>
+      <w:r>
+        <w:t>Time: 10</w:t>
+      </w:r>
       <w:bookmarkStart w:id="0" w:name="_GoBack"/>
       <w:bookmarkEnd w:id="0"/>
+      <w:r>
+        <w:t xml:space="preserve"> hours</w:t>
+      </w:r>
     </w:p>
     <w:p>
       <w:pPr>
@@ -591,6 +609,18 @@
       </w:pPr>
       <w:r>
         <w:t>Build automation</w:t>
+      </w:r>
+    </w:p>
+    <w:p>
+      <w:pPr>
+        <w:pStyle w:val="ListParagraph"/>
+        <w:numPr>
+          <w:ilvl w:val="0"/>
+          <w:numId w:val="5"/>
+        </w:numPr>
+      </w:pPr>
+      <w:r>
+        <w:t>Time: 10 hours</w:t>
       </w:r>
     </w:p>
     <w:sectPr>
@@ -1585,6 +1615,7 @@
   <w:style w:type="character" w:default="1" w:styleId="DefaultParagraphFont">
     <w:name w:val="Default Paragraph Font"/>
     <w:uiPriority w:val="1"/>
+    <w:semiHidden/>
     <w:unhideWhenUsed/>
   </w:style>
   <w:style w:type="table" w:default="1" w:styleId="TableNormal">

</xml_diff>